<commit_message>
Aggiunta codice sorgente e aggiusti di formattazione
</commit_message>
<xml_diff>
--- a/SDD.docx
+++ b/SDD.docx
@@ -221,7 +221,7 @@
                       <wp:positionV relativeFrom="paragraph">
                         <wp:posOffset>6985</wp:posOffset>
                       </wp:positionV>
-                      <wp:extent cx="4537710" cy="2292985"/>
+                      <wp:extent cx="4538345" cy="2292985"/>
                       <wp:effectExtent l="0" t="0" r="0" b="0"/>
                       <wp:wrapSquare wrapText="bothSides"/>
                       <wp:docPr id="1" name="Cornice1"/>
@@ -232,7 +232,7 @@
                             <wps:spPr>
                               <a:xfrm>
                                 <a:off x="0" y="0"/>
-                                <a:ext cx="4537080" cy="2292480"/>
+                                <a:ext cx="4537800" cy="2292480"/>
                               </a:xfrm>
                               <a:prstGeom prst="rect">
                                 <a:avLst/>
@@ -637,7 +637,7 @@
                 </mc:Choice>
                 <mc:Fallback>
                   <w:pict>
-                    <v:rect id="shape_0" ID="Cornice1" path="m0,0l-2147483645,0l-2147483645,-2147483646l0,-2147483646xe" stroked="f" o:allowincell="t" style="position:absolute;margin-left:100.55pt;margin-top:0.55pt;width:357.2pt;height:180.45pt;mso-wrap-style:none;v-text-anchor:middle;mso-position-horizontal:right;mso-position-horizontal-relative:margin" wp14:anchorId="0F0F7053">
+                    <v:rect id="shape_0" ID="Cornice1" path="m0,0l-2147483645,0l-2147483645,-2147483646l0,-2147483646xe" stroked="f" o:allowincell="t" style="position:absolute;margin-left:100.5pt;margin-top:0.55pt;width:357.25pt;height:180.45pt;mso-wrap-style:none;v-text-anchor:middle;mso-position-horizontal:right;mso-position-horizontal-relative:margin" wp14:anchorId="0F0F7053">
                       <v:fill o:detectmouseclick="t" on="false"/>
                       <v:stroke color="#3465a4" joinstyle="round" endcap="flat"/>
                       <v:textbox>
@@ -1093,8 +1093,8 @@
         <w:pStyle w:val="GpsTitolo"/>
         <w:rPr/>
       </w:pPr>
-      <w:bookmarkStart w:id="0" w:name="_Toc465941687"/>
-      <w:bookmarkStart w:id="1" w:name="_Toc89953943"/>
+      <w:bookmarkStart w:id="0" w:name="_Toc89953943"/>
+      <w:bookmarkStart w:id="1" w:name="_Toc465941687"/>
       <w:r>
         <w:rPr>
           <w:rFonts w:eastAsia="Droid Sans"/>
@@ -12752,18 +12752,30 @@
         <w:jc w:val="center"/>
         <w:rPr/>
       </w:pPr>
-      <w:bookmarkStart w:id="19" w:name="__RefHeading___Toc7242_2533412105"/>
-      <w:bookmarkStart w:id="20" w:name="_Toc89953950"/>
+      <w:r>
+        <w:rPr/>
+      </w:r>
+    </w:p>
+    <w:p>
+      <w:pPr>
+        <w:pStyle w:val="Titolo2"/>
+        <w:jc w:val="center"/>
+        <w:rPr/>
+      </w:pPr>
+      <w:bookmarkStart w:id="19" w:name="_Toc89953950"/>
+      <w:r>
+        <w:rPr/>
+        <w:t>3.5. Controllo degli accessi e sicurezz</w:t>
+      </w:r>
       <w:bookmarkEnd w:id="19"/>
       <w:r>
         <w:rPr/>
-        <w:t>3.5. Controllo degli accessi e sicurezza</w:t>
+        <w:t>a</w:t>
       </w:r>
-      <w:bookmarkEnd w:id="20"/>
     </w:p>
     <w:tbl>
       <w:tblPr>
-        <w:tblpPr w:vertAnchor="text" w:horzAnchor="text" w:tblpXSpec="center" w:leftFromText="141" w:rightFromText="141" w:tblpY="47"/>
+        <w:tblpPr w:bottomFromText="0" w:horzAnchor="text" w:leftFromText="141" w:rightFromText="141" w:tblpX="0" w:tblpXSpec="center" w:tblpY="47" w:topFromText="0" w:vertAnchor="text"/>
         <w:tblW w:w="5985" w:type="dxa"/>
         <w:jc w:val="center"/>
         <w:tblInd w:w="0" w:type="dxa"/>
@@ -13157,9 +13169,8 @@
         <w:jc w:val="center"/>
         <w:rPr/>
       </w:pPr>
-      <w:bookmarkStart w:id="21" w:name="__RefHeading___Toc7244_2533412105"/>
-      <w:bookmarkStart w:id="22" w:name="_Toc89953951"/>
-      <w:bookmarkEnd w:id="21"/>
+      <w:bookmarkStart w:id="20" w:name="_Toc89953951"/>
+      <w:bookmarkEnd w:id="20"/>
       <w:r>
         <mc:AlternateContent>
           <mc:Choice Requires="wps">
@@ -13172,7 +13183,7 @@
                 <wp:positionV relativeFrom="paragraph">
                   <wp:posOffset>285750</wp:posOffset>
                 </wp:positionV>
-                <wp:extent cx="1242695" cy="966470"/>
+                <wp:extent cx="1243330" cy="967105"/>
                 <wp:effectExtent l="0" t="0" r="0" b="0"/>
                 <wp:wrapNone/>
                 <wp:docPr id="10" name="Linea 1"/>
@@ -13183,7 +13194,7 @@
                       <wps:spPr>
                         <a:xfrm>
                           <a:off x="0" y="0"/>
-                          <a:ext cx="1242000" cy="965880"/>
+                          <a:ext cx="1242720" cy="966600"/>
                         </a:xfrm>
                         <a:prstGeom prst="line">
                           <a:avLst/>
@@ -13209,7 +13220,7 @@
           </mc:Choice>
           <mc:Fallback>
             <w:pict>
-              <v:line id="shape_0" from="89.45pt,22.5pt" to="187.2pt,98.5pt" ID="Linea 1" stroked="t" o:allowincell="f" style="position:absolute">
+              <v:line id="shape_0" from="89.45pt,22.5pt" to="187.25pt,98.55pt" ID="Linea 1" stroked="t" o:allowincell="f" style="position:absolute">
                 <v:stroke color="white" joinstyle="round" endcap="flat"/>
                 <v:fill o:detectmouseclick="t" on="false"/>
                 <w10:wrap type="none"/>
@@ -13218,7 +13229,6 @@
           </mc:Fallback>
         </mc:AlternateContent>
       </w:r>
-      <w:bookmarkEnd w:id="22"/>
       <w:r>
         <w:rPr/>
         <w:t>3.6. Controllo flusso globale del sistema</w:t>
@@ -13261,18 +13271,18 @@
         <w:jc w:val="center"/>
         <w:rPr/>
       </w:pPr>
-      <w:bookmarkStart w:id="23" w:name="__RefHeading___Toc7246_2533412105"/>
-      <w:bookmarkEnd w:id="23"/>
+      <w:bookmarkStart w:id="21" w:name="__RefHeading___Toc7246_2533412105"/>
+      <w:bookmarkEnd w:id="21"/>
       <w:r>
         <w:rPr/>
         <w:t>3</w:t>
       </w:r>
-      <w:bookmarkStart w:id="24" w:name="_Toc89953952"/>
+      <w:bookmarkStart w:id="22" w:name="_Toc89953952"/>
       <w:r>
         <w:rPr/>
         <w:t>.7. Condizioni Limite</w:t>
       </w:r>
-      <w:bookmarkEnd w:id="24"/>
+      <w:bookmarkEnd w:id="22"/>
     </w:p>
     <w:p>
       <w:pPr>
@@ -19874,9 +19884,9 @@
         <w:pStyle w:val="Titolo1"/>
         <w:rPr/>
       </w:pPr>
-      <w:bookmarkStart w:id="25" w:name="__RefHeading___Toc7248_2533412105"/>
-      <w:bookmarkStart w:id="26" w:name="_Toc89953953"/>
-      <w:bookmarkEnd w:id="25"/>
+      <w:bookmarkStart w:id="23" w:name="__RefHeading___Toc7248_2533412105"/>
+      <w:bookmarkStart w:id="24" w:name="_Toc89953953"/>
+      <w:bookmarkEnd w:id="23"/>
       <w:r>
         <w:rPr>
           <w:rFonts w:eastAsia="Droid Sans"/>
@@ -19884,7 +19894,7 @@
         </w:rPr>
         <w:t>4 Servizi dei Sottosistemi</w:t>
       </w:r>
-      <w:bookmarkEnd w:id="26"/>
+      <w:bookmarkEnd w:id="24"/>
     </w:p>
     <w:p>
       <w:pPr>
@@ -21754,7 +21764,7 @@
         <w:szCs w:val="24"/>
       </w:rPr>
       <w:drawing>
-        <wp:anchor behindDoc="0" distT="0" distB="0" distL="114300" distR="114300" simplePos="0" locked="0" layoutInCell="0" allowOverlap="1" relativeHeight="19">
+        <wp:anchor behindDoc="0" distT="0" distB="0" distL="114300" distR="114300" simplePos="0" locked="0" layoutInCell="0" allowOverlap="1" relativeHeight="18">
           <wp:simplePos x="0" y="0"/>
           <wp:positionH relativeFrom="column">
             <wp:posOffset>-3810</wp:posOffset>
@@ -21767,9 +21777,9 @@
           <wp:wrapTight wrapText="bothSides">
             <wp:wrapPolygon edited="0">
               <wp:start x="-577" y="0"/>
-              <wp:lineTo x="-577" y="20633"/>
-              <wp:lineTo x="21172" y="20633"/>
-              <wp:lineTo x="21172" y="0"/>
+              <wp:lineTo x="-577" y="20626"/>
+              <wp:lineTo x="21166" y="20626"/>
+              <wp:lineTo x="21166" y="0"/>
               <wp:lineTo x="-577" y="0"/>
             </wp:wrapPolygon>
           </wp:wrapTight>
@@ -21938,9 +21948,9 @@
           <wp:wrapTight wrapText="bothSides">
             <wp:wrapPolygon edited="0">
               <wp:start x="-577" y="0"/>
-              <wp:lineTo x="-577" y="20633"/>
-              <wp:lineTo x="21172" y="20633"/>
-              <wp:lineTo x="21172" y="0"/>
+              <wp:lineTo x="-577" y="20626"/>
+              <wp:lineTo x="21166" y="20626"/>
+              <wp:lineTo x="21166" y="0"/>
               <wp:lineTo x="-577" y="0"/>
             </wp:wrapPolygon>
           </wp:wrapTight>
@@ -22095,7 +22105,7 @@
     <w:r>
       <w:rPr/>
       <w:drawing>
-        <wp:anchor behindDoc="1" distT="0" distB="0" distL="179705" distR="179705" simplePos="0" locked="0" layoutInCell="0" allowOverlap="1" relativeHeight="15">
+        <wp:anchor behindDoc="1" distT="0" distB="0" distL="179705" distR="179705" simplePos="0" locked="0" layoutInCell="0" allowOverlap="1" relativeHeight="17">
           <wp:simplePos x="0" y="0"/>
           <wp:positionH relativeFrom="column">
             <wp:posOffset>-35560</wp:posOffset>
@@ -22258,9 +22268,9 @@
           <wp:wrapTight wrapText="bothSides">
             <wp:wrapPolygon edited="0">
               <wp:start x="-577" y="0"/>
-              <wp:lineTo x="-577" y="20633"/>
-              <wp:lineTo x="21172" y="20633"/>
-              <wp:lineTo x="21172" y="0"/>
+              <wp:lineTo x="-577" y="20626"/>
+              <wp:lineTo x="21166" y="20626"/>
+              <wp:lineTo x="21166" y="0"/>
               <wp:lineTo x="-577" y="0"/>
             </wp:wrapPolygon>
           </wp:wrapTight>

</xml_diff>